<commit_message>
finally completed with the submission
</commit_message>
<xml_diff>
--- a/29 Div1 SBL Exp11.docx
+++ b/29 Div1 SBL Exp11.docx
@@ -277,7 +277,31 @@
                 <w:lang w:bidi="sa-IN"/>
                 <w14:ligatures w14:val="none"/>
               </w:rPr>
-              <w:t>Program to demonstrate data frame creation and Manipulation using Pandas</w:t>
+              <w:t>Program to demonstrate data frame creation and Manipulation using</w:t>
+            </w:r>
+            <w:r>
+              <w:rPr>
+                <w:rFonts w:ascii="Times New Roman" w:eastAsia="Calibri" w:hAnsi="Times New Roman" w:cs="Times New Roman"/>
+                <w:color w:val="000000"/>
+                <w:kern w:val="0"/>
+                <w:sz w:val="32"/>
+                <w:szCs w:val="32"/>
+                <w:lang w:bidi="sa-IN"/>
+                <w14:ligatures w14:val="none"/>
+              </w:rPr>
+              <w:t xml:space="preserve"> NumPy and</w:t>
+            </w:r>
+            <w:r>
+              <w:rPr>
+                <w:rFonts w:ascii="Times New Roman" w:eastAsia="Calibri" w:hAnsi="Times New Roman" w:cs="Times New Roman"/>
+                <w:color w:val="000000"/>
+                <w:kern w:val="0"/>
+                <w:sz w:val="32"/>
+                <w:szCs w:val="32"/>
+                <w:lang w:bidi="sa-IN"/>
+                <w14:ligatures w14:val="none"/>
+              </w:rPr>
+              <w:t xml:space="preserve"> Pandas</w:t>
             </w:r>
           </w:p>
         </w:tc>
@@ -582,7 +606,31 @@
           <w:lang w:bidi="sa-IN"/>
           <w14:ligatures w14:val="none"/>
         </w:rPr>
-        <w:t>Program to demonstrate data frame creation and Manipulation using Pandas</w:t>
+        <w:t xml:space="preserve">Program to demonstrate data frame creation and Manipulation using </w:t>
+      </w:r>
+      <w:r>
+        <w:rPr>
+          <w:rFonts w:ascii="Times New Roman" w:eastAsia="Calibri" w:hAnsi="Times New Roman" w:cs="Times New Roman"/>
+          <w:color w:val="000000"/>
+          <w:kern w:val="0"/>
+          <w:sz w:val="24"/>
+          <w:szCs w:val="24"/>
+          <w:lang w:bidi="sa-IN"/>
+          <w14:ligatures w14:val="none"/>
+        </w:rPr>
+        <w:t xml:space="preserve">NumPy and </w:t>
+      </w:r>
+      <w:r>
+        <w:rPr>
+          <w:rFonts w:ascii="Times New Roman" w:eastAsia="Calibri" w:hAnsi="Times New Roman" w:cs="Times New Roman"/>
+          <w:color w:val="000000"/>
+          <w:kern w:val="0"/>
+          <w:sz w:val="24"/>
+          <w:szCs w:val="24"/>
+          <w:lang w:bidi="sa-IN"/>
+          <w14:ligatures w14:val="none"/>
+        </w:rPr>
+        <w:t>Pandas</w:t>
       </w:r>
     </w:p>
     <w:p>
@@ -632,7 +680,31 @@
           <w:lang w:bidi="sa-IN"/>
           <w14:ligatures w14:val="none"/>
         </w:rPr>
-        <w:t>data frame creation and Manipulation using Pandas</w:t>
+        <w:t>data frame creation and Manipulation using</w:t>
+      </w:r>
+      <w:r>
+        <w:rPr>
+          <w:rFonts w:ascii="Times New Roman" w:eastAsia="Calibri" w:hAnsi="Times New Roman" w:cs="Times New Roman"/>
+          <w:color w:val="000000"/>
+          <w:kern w:val="0"/>
+          <w:sz w:val="24"/>
+          <w:szCs w:val="24"/>
+          <w:lang w:bidi="sa-IN"/>
+          <w14:ligatures w14:val="none"/>
+        </w:rPr>
+        <w:t xml:space="preserve"> NumPy and</w:t>
+      </w:r>
+      <w:r>
+        <w:rPr>
+          <w:rFonts w:ascii="Times New Roman" w:eastAsia="Calibri" w:hAnsi="Times New Roman" w:cs="Times New Roman"/>
+          <w:color w:val="000000"/>
+          <w:kern w:val="0"/>
+          <w:sz w:val="24"/>
+          <w:szCs w:val="24"/>
+          <w:lang w:bidi="sa-IN"/>
+          <w14:ligatures w14:val="none"/>
+        </w:rPr>
+        <w:t xml:space="preserve"> Pandas</w:t>
       </w:r>
     </w:p>
     <w:p>
@@ -3141,6 +3213,7 @@
   <w:style w:type="character" w:default="1" w:styleId="DefaultParagraphFont">
     <w:name w:val="Default Paragraph Font"/>
     <w:uiPriority w:val="1"/>
+    <w:semiHidden/>
     <w:unhideWhenUsed/>
   </w:style>
   <w:style w:type="table" w:default="1" w:styleId="TableNormal">

</xml_diff>